<commit_message>
Update to see BookedRoom belong to specifically userId
</commit_message>
<xml_diff>
--- a/Software architecture and tutorials for those who want to learn/Overview and instructions (Vietnamese).docx
+++ b/Software architecture and tutorials for those who want to learn/Overview and instructions (Vietnamese).docx
@@ -18,6 +18,7 @@
           <w:rFonts w:ascii="Times New Roman" w:hAnsi="Times New Roman" w:cs="Times New Roman"/>
           <w:b/>
           <w:bCs/>
+          <w:noProof/>
           <w:sz w:val="28"/>
           <w:szCs w:val="28"/>
         </w:rPr>
@@ -327,6 +328,7 @@
           <w:rFonts w:ascii="Times New Roman" w:hAnsi="Times New Roman" w:cs="Times New Roman"/>
           <w:b/>
           <w:bCs/>
+          <w:noProof/>
           <w:sz w:val="28"/>
           <w:szCs w:val="28"/>
         </w:rPr>
@@ -558,6 +560,7 @@
           <w:rFonts w:ascii="Times New Roman" w:hAnsi="Times New Roman" w:cs="Times New Roman"/>
           <w:b/>
           <w:bCs/>
+          <w:noProof/>
           <w:sz w:val="28"/>
           <w:szCs w:val="28"/>
         </w:rPr>
@@ -1112,6 +1115,358 @@
         </w:rPr>
         <w:t>=&gt; Gia tăng trải nghiệm người dùng.</w:t>
       </w:r>
+      <w:r>
+        <w:rPr>
+          <w:rFonts w:ascii="Times New Roman" w:hAnsi="Times New Roman" w:cs="Times New Roman"/>
+          <w:sz w:val="28"/>
+          <w:szCs w:val="28"/>
+        </w:rPr>
+        <w:br/>
+      </w:r>
+    </w:p>
+    <w:p>
+      <w:pPr>
+        <w:rPr>
+          <w:rFonts w:ascii="Times New Roman" w:hAnsi="Times New Roman" w:cs="Times New Roman"/>
+          <w:sz w:val="28"/>
+          <w:szCs w:val="28"/>
+        </w:rPr>
+      </w:pPr>
+      <w:r>
+        <w:rPr>
+          <w:rFonts w:ascii="Times New Roman" w:hAnsi="Times New Roman" w:cs="Times New Roman"/>
+          <w:sz w:val="28"/>
+          <w:szCs w:val="28"/>
+        </w:rPr>
+        <w:br w:type="page"/>
+      </w:r>
+    </w:p>
+    <w:p>
+      <w:pPr>
+        <w:rPr>
+          <w:rFonts w:ascii="Times New Roman" w:hAnsi="Times New Roman" w:cs="Times New Roman"/>
+          <w:b/>
+          <w:bCs/>
+          <w:sz w:val="28"/>
+          <w:szCs w:val="28"/>
+        </w:rPr>
+      </w:pPr>
+      <w:r>
+        <w:rPr>
+          <w:rFonts w:ascii="Times New Roman" w:hAnsi="Times New Roman" w:cs="Times New Roman"/>
+          <w:sz w:val="28"/>
+          <w:szCs w:val="28"/>
+        </w:rPr>
+        <w:lastRenderedPageBreak/>
+        <w:tab/>
+      </w:r>
+      <w:r>
+        <w:rPr>
+          <w:rFonts w:ascii="Times New Roman" w:hAnsi="Times New Roman" w:cs="Times New Roman"/>
+          <w:b/>
+          <w:bCs/>
+          <w:sz w:val="28"/>
+          <w:szCs w:val="28"/>
+        </w:rPr>
+        <w:t>Cập nhật tình hình hiện tại (24/5/2024):</w:t>
+      </w:r>
+    </w:p>
+    <w:p>
+      <w:pPr>
+        <w:rPr>
+          <w:rFonts w:ascii="Times New Roman" w:hAnsi="Times New Roman" w:cs="Times New Roman"/>
+          <w:b/>
+          <w:bCs/>
+          <w:sz w:val="28"/>
+          <w:szCs w:val="28"/>
+        </w:rPr>
+      </w:pPr>
+      <w:r>
+        <w:rPr>
+          <w:rFonts w:ascii="Times New Roman" w:hAnsi="Times New Roman" w:cs="Times New Roman"/>
+          <w:b/>
+          <w:bCs/>
+          <w:sz w:val="28"/>
+          <w:szCs w:val="28"/>
+        </w:rPr>
+        <w:t>Dự định hiện tại:</w:t>
+      </w:r>
+    </w:p>
+    <w:p>
+      <w:pPr>
+        <w:rPr>
+          <w:rFonts w:ascii="Times New Roman" w:hAnsi="Times New Roman" w:cs="Times New Roman"/>
+          <w:sz w:val="28"/>
+          <w:szCs w:val="28"/>
+        </w:rPr>
+      </w:pPr>
+      <w:r>
+        <w:rPr>
+          <w:rFonts w:ascii="Times New Roman" w:hAnsi="Times New Roman" w:cs="Times New Roman"/>
+          <w:sz w:val="28"/>
+          <w:szCs w:val="28"/>
+        </w:rPr>
+        <w:t>Nâng cấp giao diện:</w:t>
+      </w:r>
+    </w:p>
+    <w:p>
+      <w:pPr>
+        <w:rPr>
+          <w:rFonts w:ascii="Times New Roman" w:hAnsi="Times New Roman" w:cs="Times New Roman"/>
+          <w:sz w:val="28"/>
+          <w:szCs w:val="28"/>
+        </w:rPr>
+      </w:pPr>
+      <w:r>
+        <w:rPr>
+          <w:rFonts w:ascii="Times New Roman" w:hAnsi="Times New Roman" w:cs="Times New Roman"/>
+          <w:sz w:val="28"/>
+          <w:szCs w:val="28"/>
+        </w:rPr>
+        <w:t>- Existing-rooms</w:t>
+      </w:r>
+    </w:p>
+    <w:p>
+      <w:pPr>
+        <w:rPr>
+          <w:rFonts w:ascii="Times New Roman" w:hAnsi="Times New Roman" w:cs="Times New Roman"/>
+          <w:sz w:val="28"/>
+          <w:szCs w:val="28"/>
+        </w:rPr>
+      </w:pPr>
+      <w:r>
+        <w:rPr>
+          <w:rFonts w:ascii="Times New Roman" w:hAnsi="Times New Roman" w:cs="Times New Roman"/>
+          <w:sz w:val="28"/>
+          <w:szCs w:val="28"/>
+        </w:rPr>
+        <w:t>- book-room</w:t>
+      </w:r>
+    </w:p>
+    <w:p>
+      <w:pPr>
+        <w:rPr>
+          <w:rFonts w:ascii="Times New Roman" w:hAnsi="Times New Roman" w:cs="Times New Roman"/>
+          <w:sz w:val="28"/>
+          <w:szCs w:val="28"/>
+        </w:rPr>
+      </w:pPr>
+      <w:r>
+        <w:rPr>
+          <w:rFonts w:ascii="Times New Roman" w:hAnsi="Times New Roman" w:cs="Times New Roman"/>
+          <w:sz w:val="28"/>
+          <w:szCs w:val="28"/>
+        </w:rPr>
+        <w:t>- admin</w:t>
+      </w:r>
+    </w:p>
+    <w:p>
+      <w:pPr>
+        <w:rPr>
+          <w:rFonts w:ascii="Times New Roman" w:hAnsi="Times New Roman" w:cs="Times New Roman"/>
+          <w:sz w:val="28"/>
+          <w:szCs w:val="28"/>
+        </w:rPr>
+      </w:pPr>
+      <w:r>
+        <w:rPr>
+          <w:rFonts w:ascii="Times New Roman" w:hAnsi="Times New Roman" w:cs="Times New Roman"/>
+          <w:sz w:val="28"/>
+          <w:szCs w:val="28"/>
+        </w:rPr>
+        <w:t>- booking-success</w:t>
+      </w:r>
+    </w:p>
+    <w:p>
+      <w:pPr>
+        <w:rPr>
+          <w:rFonts w:ascii="Times New Roman" w:hAnsi="Times New Roman" w:cs="Times New Roman"/>
+          <w:sz w:val="28"/>
+          <w:szCs w:val="28"/>
+        </w:rPr>
+      </w:pPr>
+      <w:r>
+        <w:rPr>
+          <w:rFonts w:ascii="Times New Roman" w:hAnsi="Times New Roman" w:cs="Times New Roman"/>
+          <w:sz w:val="28"/>
+          <w:szCs w:val="28"/>
+        </w:rPr>
+        <w:t>- profile</w:t>
+      </w:r>
+    </w:p>
+    <w:p>
+      <w:pPr>
+        <w:rPr>
+          <w:rFonts w:ascii="Times New Roman" w:hAnsi="Times New Roman" w:cs="Times New Roman"/>
+          <w:sz w:val="28"/>
+          <w:szCs w:val="28"/>
+        </w:rPr>
+      </w:pPr>
+      <w:r>
+        <w:rPr>
+          <w:rFonts w:ascii="Times New Roman" w:hAnsi="Times New Roman" w:cs="Times New Roman"/>
+          <w:sz w:val="28"/>
+          <w:szCs w:val="28"/>
+        </w:rPr>
+        <w:t xml:space="preserve">=&gt; Mục tiêu chính bao gồm: </w:t>
+      </w:r>
+      <w:r>
+        <w:rPr>
+          <w:rFonts w:ascii="Times New Roman" w:hAnsi="Times New Roman" w:cs="Times New Roman"/>
+          <w:sz w:val="28"/>
+          <w:szCs w:val="28"/>
+        </w:rPr>
+        <w:t>cải tiến để hợp với tiến độ đồ án</w:t>
+      </w:r>
+    </w:p>
+    <w:p>
+      <w:pPr>
+        <w:rPr>
+          <w:rFonts w:ascii="Times New Roman" w:hAnsi="Times New Roman" w:cs="Times New Roman"/>
+          <w:sz w:val="28"/>
+          <w:szCs w:val="28"/>
+        </w:rPr>
+      </w:pPr>
+    </w:p>
+    <w:p>
+      <w:pPr>
+        <w:rPr>
+          <w:rFonts w:ascii="Times New Roman" w:hAnsi="Times New Roman" w:cs="Times New Roman"/>
+          <w:sz w:val="28"/>
+          <w:szCs w:val="28"/>
+        </w:rPr>
+      </w:pPr>
+      <w:r>
+        <w:rPr>
+          <w:rFonts w:ascii="Times New Roman" w:hAnsi="Times New Roman" w:cs="Times New Roman"/>
+          <w:sz w:val="28"/>
+          <w:szCs w:val="28"/>
+        </w:rPr>
+        <w:t>Nâng cấp chức năng:</w:t>
+      </w:r>
+    </w:p>
+    <w:p>
+      <w:pPr>
+        <w:rPr>
+          <w:rFonts w:ascii="Times New Roman" w:hAnsi="Times New Roman" w:cs="Times New Roman"/>
+          <w:sz w:val="28"/>
+          <w:szCs w:val="28"/>
+        </w:rPr>
+      </w:pPr>
+      <w:r>
+        <w:rPr>
+          <w:rFonts w:ascii="Times New Roman" w:hAnsi="Times New Roman" w:cs="Times New Roman"/>
+          <w:sz w:val="28"/>
+          <w:szCs w:val="28"/>
+        </w:rPr>
+        <w:t>- Nâng cấp Database để mỗi phòng được đặt thuộc về một người dùng nhất định (dựa vào Id người dùng)</w:t>
+      </w:r>
+      <w:r>
+        <w:rPr>
+          <w:rFonts w:ascii="Times New Roman" w:hAnsi="Times New Roman" w:cs="Times New Roman"/>
+          <w:sz w:val="28"/>
+          <w:szCs w:val="28"/>
+        </w:rPr>
+        <w:t>, m</w:t>
+      </w:r>
+      <w:r>
+        <w:rPr>
+          <w:rFonts w:ascii="Times New Roman" w:hAnsi="Times New Roman" w:cs="Times New Roman"/>
+          <w:sz w:val="28"/>
+          <w:szCs w:val="28"/>
+        </w:rPr>
+        <w:t>ỗi phòng sẽ có miêu tả phòng.</w:t>
+      </w:r>
+    </w:p>
+    <w:p>
+      <w:pPr>
+        <w:rPr>
+          <w:rFonts w:ascii="Times New Roman" w:hAnsi="Times New Roman" w:cs="Times New Roman"/>
+          <w:sz w:val="28"/>
+          <w:szCs w:val="28"/>
+        </w:rPr>
+      </w:pPr>
+      <w:r>
+        <w:rPr>
+          <w:rFonts w:ascii="Times New Roman" w:hAnsi="Times New Roman" w:cs="Times New Roman"/>
+          <w:sz w:val="28"/>
+          <w:szCs w:val="28"/>
+        </w:rPr>
+        <w:t>- Cho người dùng khả năng chỉnh sửa thông tin cá nhân của bản thân cũng như là để Avt.</w:t>
+      </w:r>
+    </w:p>
+    <w:p>
+      <w:pPr>
+        <w:rPr>
+          <w:rFonts w:ascii="Times New Roman" w:hAnsi="Times New Roman" w:cs="Times New Roman"/>
+          <w:sz w:val="28"/>
+          <w:szCs w:val="28"/>
+        </w:rPr>
+      </w:pPr>
+      <w:r>
+        <w:rPr>
+          <w:rFonts w:ascii="Times New Roman" w:hAnsi="Times New Roman" w:cs="Times New Roman"/>
+          <w:sz w:val="28"/>
+          <w:szCs w:val="28"/>
+        </w:rPr>
+        <w:t>=&gt; Gia tăng trải nghiệm người dùng.</w:t>
+      </w:r>
+    </w:p>
+    <w:p>
+      <w:pPr>
+        <w:rPr>
+          <w:rFonts w:ascii="Times New Roman" w:hAnsi="Times New Roman" w:cs="Times New Roman"/>
+          <w:sz w:val="28"/>
+          <w:szCs w:val="28"/>
+        </w:rPr>
+      </w:pPr>
+    </w:p>
+    <w:p>
+      <w:pPr>
+        <w:rPr>
+          <w:rFonts w:ascii="Times New Roman" w:hAnsi="Times New Roman" w:cs="Times New Roman"/>
+          <w:b/>
+          <w:bCs/>
+          <w:sz w:val="28"/>
+          <w:szCs w:val="28"/>
+        </w:rPr>
+      </w:pPr>
+      <w:r>
+        <w:rPr>
+          <w:rFonts w:ascii="Times New Roman" w:hAnsi="Times New Roman" w:cs="Times New Roman"/>
+          <w:b/>
+          <w:bCs/>
+          <w:sz w:val="28"/>
+          <w:szCs w:val="28"/>
+        </w:rPr>
+        <w:t>Đồ án tốt nghiệp:</w:t>
+      </w:r>
+    </w:p>
+    <w:p>
+      <w:pPr>
+        <w:rPr>
+          <w:rFonts w:ascii="Times New Roman" w:hAnsi="Times New Roman" w:cs="Times New Roman"/>
+          <w:sz w:val="28"/>
+          <w:szCs w:val="28"/>
+        </w:rPr>
+      </w:pPr>
+      <w:r>
+        <w:rPr>
+          <w:rFonts w:ascii="Times New Roman" w:hAnsi="Times New Roman" w:cs="Times New Roman"/>
+          <w:sz w:val="28"/>
+          <w:szCs w:val="28"/>
+        </w:rPr>
+        <w:t>- Viết báo cáo.</w:t>
+      </w:r>
+    </w:p>
+    <w:p>
+      <w:pPr>
+        <w:rPr>
+          <w:rFonts w:ascii="Times New Roman" w:hAnsi="Times New Roman" w:cs="Times New Roman"/>
+          <w:sz w:val="28"/>
+          <w:szCs w:val="28"/>
+        </w:rPr>
+      </w:pPr>
     </w:p>
     <w:sectPr>
       <w:pgSz w:w="12240" w:h="15840"/>

</xml_diff>

<commit_message>
Update Overview and instructions (Vietnamese).docx and room model, clean some code in backend.
</commit_message>
<xml_diff>
--- a/Software architecture and tutorials for those who want to learn/Overview and instructions (Vietnamese).docx
+++ b/Software architecture and tutorials for those who want to learn/Overview and instructions (Vietnamese).docx
@@ -1467,6 +1467,151 @@
           <w:szCs w:val="28"/>
         </w:rPr>
       </w:pPr>
+      <w:r>
+        <w:rPr>
+          <w:rFonts w:ascii="Times New Roman" w:hAnsi="Times New Roman" w:cs="Times New Roman"/>
+          <w:sz w:val="28"/>
+          <w:szCs w:val="28"/>
+        </w:rPr>
+        <w:br w:type="page"/>
+      </w:r>
+    </w:p>
+    <w:p>
+      <w:pPr>
+        <w:rPr>
+          <w:rFonts w:ascii="Times New Roman" w:hAnsi="Times New Roman" w:cs="Times New Roman"/>
+          <w:b/>
+          <w:bCs/>
+          <w:sz w:val="28"/>
+          <w:szCs w:val="28"/>
+        </w:rPr>
+      </w:pPr>
+      <w:r>
+        <w:rPr>
+          <w:rFonts w:ascii="Times New Roman" w:hAnsi="Times New Roman" w:cs="Times New Roman"/>
+          <w:b/>
+          <w:bCs/>
+          <w:sz w:val="28"/>
+          <w:szCs w:val="28"/>
+        </w:rPr>
+        <w:lastRenderedPageBreak/>
+        <w:tab/>
+        <w:t>Cập nhật tình hình hiện tại(2</w:t>
+      </w:r>
+      <w:r>
+        <w:rPr>
+          <w:rFonts w:ascii="Times New Roman" w:hAnsi="Times New Roman" w:cs="Times New Roman"/>
+          <w:b/>
+          <w:bCs/>
+          <w:sz w:val="28"/>
+          <w:szCs w:val="28"/>
+        </w:rPr>
+        <w:t>7</w:t>
+      </w:r>
+      <w:r>
+        <w:rPr>
+          <w:rFonts w:ascii="Times New Roman" w:hAnsi="Times New Roman" w:cs="Times New Roman"/>
+          <w:b/>
+          <w:bCs/>
+          <w:sz w:val="28"/>
+          <w:szCs w:val="28"/>
+        </w:rPr>
+        <w:t>/5/2024)</w:t>
+      </w:r>
+    </w:p>
+    <w:p>
+      <w:pPr>
+        <w:rPr>
+          <w:rFonts w:ascii="Times New Roman" w:hAnsi="Times New Roman" w:cs="Times New Roman"/>
+          <w:sz w:val="28"/>
+          <w:szCs w:val="28"/>
+        </w:rPr>
+      </w:pPr>
+      <w:r>
+        <w:rPr>
+          <w:rFonts w:ascii="Times New Roman" w:hAnsi="Times New Roman" w:cs="Times New Roman"/>
+          <w:sz w:val="28"/>
+          <w:szCs w:val="28"/>
+        </w:rPr>
+        <w:t>Design lại</w:t>
+      </w:r>
+      <w:r>
+        <w:rPr>
+          <w:rFonts w:ascii="Times New Roman" w:hAnsi="Times New Roman" w:cs="Times New Roman"/>
+          <w:sz w:val="28"/>
+          <w:szCs w:val="28"/>
+        </w:rPr>
+        <w:t xml:space="preserve"> Database:</w:t>
+      </w:r>
+      <w:r>
+        <w:rPr>
+          <w:rFonts w:ascii="Times New Roman" w:hAnsi="Times New Roman" w:cs="Times New Roman"/>
+          <w:b/>
+          <w:bCs/>
+          <w:sz w:val="28"/>
+          <w:szCs w:val="28"/>
+        </w:rPr>
+        <w:br/>
+      </w:r>
+      <w:r>
+        <w:rPr>
+          <w:rFonts w:ascii="Times New Roman" w:hAnsi="Times New Roman" w:cs="Times New Roman"/>
+          <w:sz w:val="28"/>
+          <w:szCs w:val="28"/>
+        </w:rPr>
+        <w:drawing>
+          <wp:inline distT="0" distB="0" distL="0" distR="0" wp14:anchorId="688F7BCA" wp14:editId="4AA756F9">
+            <wp:extent cx="5943600" cy="4853940"/>
+            <wp:effectExtent l="0" t="0" r="0" b="3810"/>
+            <wp:docPr id="2119077061" name="Picture 1"/>
+            <wp:cNvGraphicFramePr>
+              <a:graphicFrameLocks xmlns:a="http://schemas.openxmlformats.org/drawingml/2006/main" noChangeAspect="1"/>
+            </wp:cNvGraphicFramePr>
+            <a:graphic xmlns:a="http://schemas.openxmlformats.org/drawingml/2006/main">
+              <a:graphicData uri="http://schemas.openxmlformats.org/drawingml/2006/picture">
+                <pic:pic xmlns:pic="http://schemas.openxmlformats.org/drawingml/2006/picture">
+                  <pic:nvPicPr>
+                    <pic:cNvPr id="2119077061" name=""/>
+                    <pic:cNvPicPr/>
+                  </pic:nvPicPr>
+                  <pic:blipFill>
+                    <a:blip r:embed="rId8"/>
+                    <a:stretch>
+                      <a:fillRect/>
+                    </a:stretch>
+                  </pic:blipFill>
+                  <pic:spPr>
+                    <a:xfrm>
+                      <a:off x="0" y="0"/>
+                      <a:ext cx="5943600" cy="4853940"/>
+                    </a:xfrm>
+                    <a:prstGeom prst="rect">
+                      <a:avLst/>
+                    </a:prstGeom>
+                  </pic:spPr>
+                </pic:pic>
+              </a:graphicData>
+            </a:graphic>
+          </wp:inline>
+        </w:drawing>
+      </w:r>
+    </w:p>
+    <w:p>
+      <w:pPr>
+        <w:rPr>
+          <w:rFonts w:ascii="Times New Roman" w:hAnsi="Times New Roman" w:cs="Times New Roman"/>
+          <w:sz w:val="28"/>
+          <w:szCs w:val="28"/>
+        </w:rPr>
+      </w:pPr>
+      <w:r>
+        <w:rPr>
+          <w:rFonts w:ascii="Times New Roman" w:hAnsi="Times New Roman" w:cs="Times New Roman"/>
+          <w:sz w:val="28"/>
+          <w:szCs w:val="28"/>
+        </w:rPr>
+        <w:t>Giao diện: sẽ nâng cấp lại toàn bộ</w:t>
+      </w:r>
     </w:p>
     <w:sectPr>
       <w:pgSz w:w="12240" w:h="15840"/>

</xml_diff>